<commit_message>
Started the obligatory assignment 4 on advanced SQL.
</commit_message>
<xml_diff>
--- a/IN2090/Obligatorisk innlevering 3/oblig3.docx
+++ b/IN2090/Obligatorisk innlevering 3/oblig3.docx
@@ -947,6 +947,12 @@
         </w:rPr>
         <w:t>X+ = C, F, B, A, D, E, G</w:t>
       </w:r>
+      <w:r>
+        <w:rPr>
+          <w:lang w:val="en-US"/>
+        </w:rPr>
+        <w:t>.</w:t>
+      </w:r>
     </w:p>
     <w:p>
       <w:r>
@@ -1007,13 +1013,55 @@
     </w:p>
     <w:p/>
     <w:p>
-      <w:r>
-        <w:t xml:space="preserve"> Kandidatnøklene til relasjonen R er da {C, F, A} og {C, F, B}.</w:t>
+      <w:pPr>
+        <w:rPr>
+          <w:lang w:val="en-US"/>
+        </w:rPr>
+      </w:pPr>
+      <w:r>
+        <w:rPr>
+          <w:lang w:val="en-US"/>
+        </w:rPr>
+        <w:t>X = C, F, D, E.</w:t>
+      </w:r>
+    </w:p>
+    <w:p>
+      <w:pPr>
+        <w:rPr>
+          <w:lang w:val="en-US"/>
+        </w:rPr>
+      </w:pPr>
+      <w:r>
+        <w:rPr>
+          <w:lang w:val="en-US"/>
+        </w:rPr>
+        <w:lastRenderedPageBreak/>
+        <w:t>X+ = C, F, D, E, B, A, G.</w:t>
+      </w:r>
+    </w:p>
+    <w:p>
+      <w:r>
+        <w:t>Derfor er {C, F, D, E} en kandidatnøkkel.</w:t>
       </w:r>
     </w:p>
     <w:p/>
     <w:p>
       <w:r>
+        <w:t xml:space="preserve"> Kandidatnøklene til relasjonen R er da {C, F, A}</w:t>
+      </w:r>
+      <w:r>
+        <w:t xml:space="preserve">, </w:t>
+      </w:r>
+      <w:r>
+        <w:t>{C, F, B}</w:t>
+      </w:r>
+      <w:r>
+        <w:t xml:space="preserve"> og {C, F, D, E}.</w:t>
+      </w:r>
+    </w:p>
+    <w:p/>
+    <w:p>
+      <w:r>
         <w:t xml:space="preserve">b) </w:t>
       </w:r>
     </w:p>
@@ -1039,7 +1087,13 @@
     </w:p>
     <w:p>
       <w:r>
-        <w:t>D -&gt; G (1NF, fordi D ikke er en del av en kandidatnøkkel).</w:t>
+        <w:t xml:space="preserve">D -&gt; G (1NF, fordi D </w:t>
+      </w:r>
+      <w:r>
+        <w:t>er</w:t>
+      </w:r>
+      <w:r>
+        <w:t xml:space="preserve"> del av en kandidatnøkkel).</w:t>
       </w:r>
     </w:p>
     <w:p>
@@ -1159,10 +1213,10 @@
         </w:tabs>
       </w:pPr>
       <w:r>
-        <w:t>CDE -&gt; B</w:t>
-      </w:r>
-      <w:r>
-        <w:t xml:space="preserve"> (BCNF).</w:t>
+        <w:t>B -&gt; A</w:t>
+      </w:r>
+      <w:r>
+        <w:t xml:space="preserve"> (bryter BCNF).</w:t>
       </w:r>
     </w:p>
     <w:p>
@@ -1172,23 +1226,129 @@
         </w:tabs>
       </w:pPr>
       <w:r>
+        <w:t>D -&gt; G</w:t>
+      </w:r>
+      <w:r>
+        <w:t xml:space="preserve"> (bryter BCNF).</w:t>
+      </w:r>
+    </w:p>
+    <w:p>
+      <w:r>
+        <w:t xml:space="preserve">Attributter som ikke forekommer på høyre side: </w:t>
+      </w:r>
+      <w:r>
+        <w:t>C, D, E.</w:t>
+      </w:r>
+    </w:p>
+    <w:p>
+      <w:r>
+        <w:t xml:space="preserve">Attributter som ikke forekommer på venstre side: </w:t>
+      </w:r>
+      <w:r>
+        <w:t>G, A.</w:t>
+      </w:r>
+    </w:p>
+    <w:p>
+      <w:r>
+        <w:t xml:space="preserve">Y+ = C, D, </w:t>
+      </w:r>
+      <w:r>
+        <w:t>E</w:t>
+      </w:r>
+      <w:r>
+        <w:t xml:space="preserve">. </w:t>
+      </w:r>
+    </w:p>
+    <w:p>
+      <w:r>
+        <w:t xml:space="preserve">S1 har da én kandidatnøkkel: {C, D, </w:t>
+      </w:r>
+      <w:r>
+        <w:t>E</w:t>
+      </w:r>
+      <w:r>
+        <w:t>}.</w:t>
+      </w:r>
+    </w:p>
+    <w:p/>
+    <w:p>
+      <w:r>
+        <w:t xml:space="preserve">S2 har ingen </w:t>
+      </w:r>
+      <w:proofErr w:type="spellStart"/>
+      <w:r>
+        <w:t>FDer</w:t>
+      </w:r>
+      <w:proofErr w:type="spellEnd"/>
+      <w:r>
+        <w:t>, og bryter da ikke med BCNF.</w:t>
+      </w:r>
+    </w:p>
+    <w:p/>
+    <w:p>
+      <w:r>
+        <w:t>Vi må da an</w:t>
+      </w:r>
+      <w:r>
+        <w:t xml:space="preserve">vende algoritmen på S1, med relasjonene som bryter BCNF: </w:t>
+      </w:r>
+    </w:p>
+    <w:p>
+      <w:pPr>
+        <w:rPr>
+          <w:lang w:val="en-US"/>
+        </w:rPr>
+      </w:pPr>
+      <w:r>
+        <w:rPr>
+          <w:lang w:val="en-US"/>
+        </w:rPr>
+        <w:t>S1 (C, D, E</w:t>
+      </w:r>
+      <w:r>
+        <w:rPr>
+          <w:lang w:val="en-US"/>
+        </w:rPr>
+        <w:t>, B, G, A).</w:t>
+      </w:r>
+    </w:p>
+    <w:p>
+      <w:pPr>
+        <w:rPr>
+          <w:lang w:val="en-US"/>
+        </w:rPr>
+      </w:pPr>
+      <w:r>
+        <w:rPr>
+          <w:lang w:val="en-US"/>
+        </w:rPr>
         <w:t>B -&gt; A</w:t>
       </w:r>
       <w:r>
-        <w:t xml:space="preserve"> (bryter BCNF).</w:t>
-      </w:r>
-    </w:p>
-    <w:p>
-      <w:pPr>
-        <w:tabs>
-          <w:tab w:val="left" w:pos="1485"/>
-        </w:tabs>
-      </w:pPr>
-      <w:r>
-        <w:t>D -&gt; G</w:t>
-      </w:r>
-      <w:r>
-        <w:t xml:space="preserve"> (bryter BCNF).</w:t>
+        <w:rPr>
+          <w:lang w:val="en-US"/>
+        </w:rPr>
+        <w:t xml:space="preserve"> (</w:t>
+      </w:r>
+      <w:proofErr w:type="spellStart"/>
+      <w:r>
+        <w:rPr>
+          <w:lang w:val="en-US"/>
+        </w:rPr>
+        <w:t>bryter</w:t>
+      </w:r>
+      <w:proofErr w:type="spellEnd"/>
+      <w:r>
+        <w:rPr>
+          <w:lang w:val="en-US"/>
+        </w:rPr>
+        <w:t xml:space="preserve"> BCNF).</w:t>
+      </w:r>
+    </w:p>
+    <w:p>
+      <w:r>
+        <w:lastRenderedPageBreak/>
+        <w:t>D -&gt; G.</w:t>
       </w:r>
     </w:p>
     <w:p>
@@ -1196,7 +1356,7 @@
         <w:t xml:space="preserve">Attributter som ikke forekommer på høyre side: </w:t>
       </w:r>
       <w:r>
-        <w:t>C, D, E.</w:t>
+        <w:t>C, D, E, B.</w:t>
       </w:r>
     </w:p>
     <w:p>
@@ -1204,130 +1364,11 @@
         <w:t xml:space="preserve">Attributter som ikke forekommer på venstre side: </w:t>
       </w:r>
       <w:r>
-        <w:t>G, A.</w:t>
-      </w:r>
-    </w:p>
-    <w:p>
-      <w:r>
-        <w:t xml:space="preserve">Y+ = C, D, </w:t>
-      </w:r>
-      <w:r>
-        <w:t>E</w:t>
-      </w:r>
-      <w:r>
-        <w:t xml:space="preserve">. </w:t>
-      </w:r>
-    </w:p>
-    <w:p>
-      <w:r>
-        <w:t xml:space="preserve">S1 har da én kandidatnøkkel: {C, D, </w:t>
-      </w:r>
-      <w:r>
-        <w:t>E</w:t>
-      </w:r>
-      <w:r>
-        <w:t>}.</w:t>
-      </w:r>
-    </w:p>
-    <w:p/>
-    <w:p>
-      <w:r>
-        <w:t xml:space="preserve">S2 har ingen </w:t>
-      </w:r>
-      <w:proofErr w:type="spellStart"/>
-      <w:r>
-        <w:t>FDer</w:t>
-      </w:r>
-      <w:proofErr w:type="spellEnd"/>
-      <w:r>
-        <w:t>, og bryter da ikke med BCNF.</w:t>
-      </w:r>
-    </w:p>
-    <w:p/>
-    <w:p>
-      <w:r>
-        <w:t>Vi må da an</w:t>
-      </w:r>
-      <w:r>
-        <w:t xml:space="preserve">vende algoritmen på S1, med relasjonene som bryter BCNF: </w:t>
-      </w:r>
-    </w:p>
-    <w:p>
-      <w:pPr>
-        <w:rPr>
-          <w:lang w:val="en-US"/>
-        </w:rPr>
-      </w:pPr>
-      <w:r>
-        <w:rPr>
-          <w:lang w:val="en-US"/>
-        </w:rPr>
-        <w:t>S1 (C, D, E</w:t>
-      </w:r>
-      <w:r>
-        <w:rPr>
-          <w:lang w:val="en-US"/>
-        </w:rPr>
-        <w:t>, B, G, A).</w:t>
-      </w:r>
-    </w:p>
-    <w:p>
-      <w:pPr>
-        <w:rPr>
-          <w:lang w:val="en-US"/>
-        </w:rPr>
-      </w:pPr>
-      <w:r>
-        <w:rPr>
-          <w:lang w:val="en-US"/>
-        </w:rPr>
-        <w:t>B -&gt; A</w:t>
-      </w:r>
-      <w:r>
-        <w:rPr>
-          <w:lang w:val="en-US"/>
-        </w:rPr>
-        <w:t xml:space="preserve"> (</w:t>
-      </w:r>
-      <w:proofErr w:type="spellStart"/>
-      <w:r>
-        <w:rPr>
-          <w:lang w:val="en-US"/>
-        </w:rPr>
-        <w:t>bryter</w:t>
-      </w:r>
-      <w:proofErr w:type="spellEnd"/>
-      <w:r>
-        <w:rPr>
-          <w:lang w:val="en-US"/>
-        </w:rPr>
-        <w:t xml:space="preserve"> BCNF).</w:t>
-      </w:r>
-    </w:p>
-    <w:p>
-      <w:r>
-        <w:t>D -&gt; G.</w:t>
-      </w:r>
-    </w:p>
-    <w:p>
-      <w:r>
-        <w:t xml:space="preserve">Attributter som ikke forekommer på høyre side: </w:t>
-      </w:r>
-      <w:r>
-        <w:t>C, D, E, B.</w:t>
-      </w:r>
-    </w:p>
-    <w:p>
-      <w:r>
-        <w:t xml:space="preserve">Attributter som ikke forekommer på venstre side: </w:t>
-      </w:r>
-      <w:r>
         <w:t>C, E, G, A.</w:t>
       </w:r>
     </w:p>
     <w:p>
       <w:r>
-        <w:lastRenderedPageBreak/>
         <w:t>S11 har da én kandidatnøkkel: {B, D}.</w:t>
       </w:r>
     </w:p>
@@ -1427,11 +1468,6 @@
     </w:p>
     <w:p>
       <w:r>
-        <w:t>CDE -&gt; B (BCNF).</w:t>
-      </w:r>
-    </w:p>
-    <w:p>
-      <w:r>
         <w:t xml:space="preserve">D -&gt; G </w:t>
       </w:r>
       <w:r>
@@ -1578,6 +1614,7 @@
     <w:p/>
     <w:p>
       <w:r>
+        <w:lastRenderedPageBreak/>
         <w:t xml:space="preserve">S122 har følgende </w:t>
       </w:r>
       <w:proofErr w:type="spellStart"/>
@@ -1599,7 +1636,6 @@
     </w:p>
     <w:p>
       <w:r>
-        <w:lastRenderedPageBreak/>
         <w:t xml:space="preserve">Attributter som ikke forekommer på høyre side: </w:t>
       </w:r>
       <w:r>
@@ -1634,18 +1670,55 @@
     </w:p>
     <w:p/>
     <w:p>
-      <w:proofErr w:type="spellStart"/>
-      <w:r>
+      <w:pPr>
+        <w:rPr>
+          <w:lang w:val="en-US"/>
+        </w:rPr>
+      </w:pPr>
+      <w:proofErr w:type="spellStart"/>
+      <w:r>
+        <w:rPr>
+          <w:lang w:val="en-US"/>
+        </w:rPr>
         <w:t>FDer</w:t>
       </w:r>
       <w:proofErr w:type="spellEnd"/>
       <w:r>
+        <w:rPr>
+          <w:lang w:val="en-US"/>
+        </w:rPr>
         <w:t xml:space="preserve">: </w:t>
       </w:r>
     </w:p>
     <w:p>
-      <w:r>
-        <w:t>CDE -&gt; B</w:t>
+      <w:pPr>
+        <w:rPr>
+          <w:lang w:val="en-US"/>
+        </w:rPr>
+      </w:pPr>
+      <w:r>
+        <w:rPr>
+          <w:lang w:val="en-US"/>
+        </w:rPr>
+        <w:t>CDE -&gt; B.</w:t>
+      </w:r>
+    </w:p>
+    <w:p>
+      <w:pPr>
+        <w:rPr>
+          <w:lang w:val="en-US"/>
+        </w:rPr>
+      </w:pPr>
+      <w:r>
+        <w:rPr>
+          <w:lang w:val="en-US"/>
+        </w:rPr>
+        <w:t>AF -&gt; B.</w:t>
+      </w:r>
+    </w:p>
+    <w:p>
+      <w:r>
+        <w:t>B -&gt; A</w:t>
       </w:r>
       <w:r>
         <w:t>.</w:t>
@@ -1653,7 +1726,7 @@
     </w:p>
     <w:p>
       <w:r>
-        <w:t>AF -&gt; B</w:t>
+        <w:t>BCF -&gt; DE</w:t>
       </w:r>
       <w:r>
         <w:t>.</w:t>
@@ -1661,28 +1734,12 @@
     </w:p>
     <w:p>
       <w:r>
-        <w:t>B -&gt; A</w:t>
+        <w:t>D -&gt; G</w:t>
       </w:r>
       <w:r>
         <w:t>.</w:t>
       </w:r>
     </w:p>
-    <w:p>
-      <w:r>
-        <w:t>BCF -&gt; DE</w:t>
-      </w:r>
-      <w:r>
-        <w:t>.</w:t>
-      </w:r>
-    </w:p>
-    <w:p>
-      <w:r>
-        <w:t>D -&gt; G</w:t>
-      </w:r>
-      <w:r>
-        <w:t>.</w:t>
-      </w:r>
-    </w:p>
     <w:p/>
     <w:p>
       <w:r>
@@ -1690,7 +1747,15 @@
       </w:r>
     </w:p>
     <w:p>
-      <w:r>
+      <w:pPr>
+        <w:rPr>
+          <w:lang w:val="en-US"/>
+        </w:rPr>
+      </w:pPr>
+      <w:r>
+        <w:rPr>
+          <w:lang w:val="en-US"/>
+        </w:rPr>
         <w:t>S2 (C, D, E, F).</w:t>
       </w:r>
     </w:p>
@@ -2471,4 +2536,16 @@
     </a:ext>
   </a:extLst>
 </a:theme>
+</file>
+
+<file path=customXml/item1.xml><?xml version="1.0" encoding="utf-8"?>
+<b:Sources xmlns:b="http://schemas.openxmlformats.org/officeDocument/2006/bibliography" xmlns="http://schemas.openxmlformats.org/officeDocument/2006/bibliography" SelectedStyle="\APASixthEditionOfficeOnline.xsl" StyleName="APA" Version="6"/>
+</file>
+
+<file path=customXml/itemProps1.xml><?xml version="1.0" encoding="utf-8"?>
+<ds:datastoreItem xmlns:ds="http://schemas.openxmlformats.org/officeDocument/2006/customXml" ds:itemID="{47B5E9AE-B079-4BD1-8981-DF6A65FC8364}">
+  <ds:schemaRefs>
+    <ds:schemaRef ds:uri="http://schemas.openxmlformats.org/officeDocument/2006/bibliography"/>
+  </ds:schemaRefs>
+</ds:datastoreItem>
 </file>
</xml_diff>